<commit_message>
fixe set assembly bug, update guideline
</commit_message>
<xml_diff>
--- a/Test_command_guideline_tag0.7.docx
+++ b/Test_command_guideline_tag0.7.docx
@@ -68,7 +68,7 @@
             </w:rPr>
             <w:fldChar w:fldCharType="separate"/>
           </w:r>
-          <w:hyperlink w:anchor="_Toc38465197" w:history="1">
+          <w:hyperlink w:anchor="_Toc38478626" w:history="1">
             <w:r>
               <w:rPr>
                 <w:rStyle w:val="Hyperlink"/>
@@ -95,7 +95,7 @@
                 <w:noProof/>
                 <w:webHidden/>
               </w:rPr>
-              <w:instrText xml:space="preserve"> PAGEREF _Toc38465197 \h </w:instrText>
+              <w:instrText xml:space="preserve"> PAGEREF _Toc38478626 \h </w:instrText>
             </w:r>
             <w:r>
               <w:rPr>
@@ -138,7 +138,7 @@
               <w:szCs w:val="22"/>
             </w:rPr>
           </w:pPr>
-          <w:hyperlink w:anchor="_Toc38465198" w:history="1">
+          <w:hyperlink w:anchor="_Toc38478627" w:history="1">
             <w:r>
               <w:rPr>
                 <w:rStyle w:val="Hyperlink"/>
@@ -165,7 +165,7 @@
                 <w:noProof/>
                 <w:webHidden/>
               </w:rPr>
-              <w:instrText xml:space="preserve"> PAGEREF _Toc38465198 \h </w:instrText>
+              <w:instrText xml:space="preserve"> PAGEREF _Toc38478627 \h </w:instrText>
             </w:r>
             <w:r>
               <w:rPr>
@@ -208,7 +208,7 @@
               <w:szCs w:val="22"/>
             </w:rPr>
           </w:pPr>
-          <w:hyperlink w:anchor="_Toc38465199" w:history="1">
+          <w:hyperlink w:anchor="_Toc38478628" w:history="1">
             <w:r>
               <w:rPr>
                 <w:rStyle w:val="Hyperlink"/>
@@ -235,7 +235,7 @@
                 <w:noProof/>
                 <w:webHidden/>
               </w:rPr>
-              <w:instrText xml:space="preserve"> PAGEREF _Toc38465199 \h </w:instrText>
+              <w:instrText xml:space="preserve"> PAGEREF _Toc38478628 \h </w:instrText>
             </w:r>
             <w:r>
               <w:rPr>
@@ -255,7 +255,7 @@
                 <w:noProof/>
                 <w:webHidden/>
               </w:rPr>
-              <w:t>3</w:t>
+              <w:t>2</w:t>
             </w:r>
             <w:r>
               <w:rPr>
@@ -278,7 +278,7 @@
               <w:szCs w:val="22"/>
             </w:rPr>
           </w:pPr>
-          <w:hyperlink w:anchor="_Toc38465200" w:history="1">
+          <w:hyperlink w:anchor="_Toc38478629" w:history="1">
             <w:r>
               <w:rPr>
                 <w:rStyle w:val="Hyperlink"/>
@@ -305,7 +305,7 @@
                 <w:noProof/>
                 <w:webHidden/>
               </w:rPr>
-              <w:instrText xml:space="preserve"> PAGEREF _Toc38465200 \h </w:instrText>
+              <w:instrText xml:space="preserve"> PAGEREF _Toc38478629 \h </w:instrText>
             </w:r>
             <w:r>
               <w:rPr>
@@ -348,7 +348,7 @@
               <w:szCs w:val="22"/>
             </w:rPr>
           </w:pPr>
-          <w:hyperlink w:anchor="_Toc38465201" w:history="1">
+          <w:hyperlink w:anchor="_Toc38478630" w:history="1">
             <w:r>
               <w:rPr>
                 <w:rStyle w:val="Hyperlink"/>
@@ -375,7 +375,7 @@
                 <w:noProof/>
                 <w:webHidden/>
               </w:rPr>
-              <w:instrText xml:space="preserve"> PAGEREF _Toc38465201 \h </w:instrText>
+              <w:instrText xml:space="preserve"> PAGEREF _Toc38478630 \h </w:instrText>
             </w:r>
             <w:r>
               <w:rPr>
@@ -418,7 +418,7 @@
               <w:szCs w:val="22"/>
             </w:rPr>
           </w:pPr>
-          <w:hyperlink w:anchor="_Toc38465202" w:history="1">
+          <w:hyperlink w:anchor="_Toc38478631" w:history="1">
             <w:r>
               <w:rPr>
                 <w:rStyle w:val="Hyperlink"/>
@@ -445,7 +445,7 @@
                 <w:noProof/>
                 <w:webHidden/>
               </w:rPr>
-              <w:instrText xml:space="preserve"> PAGEREF _Toc38465202 \h </w:instrText>
+              <w:instrText xml:space="preserve"> PAGEREF _Toc38478631 \h </w:instrText>
             </w:r>
             <w:r>
               <w:rPr>
@@ -488,7 +488,7 @@
               <w:szCs w:val="22"/>
             </w:rPr>
           </w:pPr>
-          <w:hyperlink w:anchor="_Toc38465203" w:history="1">
+          <w:hyperlink w:anchor="_Toc38478632" w:history="1">
             <w:r>
               <w:rPr>
                 <w:rStyle w:val="Hyperlink"/>
@@ -515,7 +515,7 @@
                 <w:noProof/>
                 <w:webHidden/>
               </w:rPr>
-              <w:instrText xml:space="preserve"> PAGEREF _Toc38465203 \h </w:instrText>
+              <w:instrText xml:space="preserve"> PAGEREF _Toc38478632 \h </w:instrText>
             </w:r>
             <w:r>
               <w:rPr>
@@ -558,7 +558,7 @@
               <w:szCs w:val="22"/>
             </w:rPr>
           </w:pPr>
-          <w:hyperlink w:anchor="_Toc38465204" w:history="1">
+          <w:hyperlink w:anchor="_Toc38478633" w:history="1">
             <w:r>
               <w:rPr>
                 <w:rStyle w:val="Hyperlink"/>
@@ -585,7 +585,7 @@
                 <w:noProof/>
                 <w:webHidden/>
               </w:rPr>
-              <w:instrText xml:space="preserve"> PAGEREF _Toc38465204 \h </w:instrText>
+              <w:instrText xml:space="preserve"> PAGEREF _Toc38478633 \h </w:instrText>
             </w:r>
             <w:r>
               <w:rPr>
@@ -628,7 +628,7 @@
               <w:szCs w:val="22"/>
             </w:rPr>
           </w:pPr>
-          <w:hyperlink w:anchor="_Toc38465205" w:history="1">
+          <w:hyperlink w:anchor="_Toc38478634" w:history="1">
             <w:r>
               <w:rPr>
                 <w:rStyle w:val="Hyperlink"/>
@@ -655,7 +655,7 @@
                 <w:noProof/>
                 <w:webHidden/>
               </w:rPr>
-              <w:instrText xml:space="preserve"> PAGEREF _Toc38465205 \h </w:instrText>
+              <w:instrText xml:space="preserve"> PAGEREF _Toc38478634 \h </w:instrText>
             </w:r>
             <w:r>
               <w:rPr>
@@ -698,7 +698,7 @@
               <w:szCs w:val="22"/>
             </w:rPr>
           </w:pPr>
-          <w:hyperlink w:anchor="_Toc38465206" w:history="1">
+          <w:hyperlink w:anchor="_Toc38478635" w:history="1">
             <w:r>
               <w:rPr>
                 <w:rStyle w:val="Hyperlink"/>
@@ -725,7 +725,7 @@
                 <w:noProof/>
                 <w:webHidden/>
               </w:rPr>
-              <w:instrText xml:space="preserve"> PAGEREF _Toc38465206 \h </w:instrText>
+              <w:instrText xml:space="preserve"> PAGEREF _Toc38478635 \h </w:instrText>
             </w:r>
             <w:r>
               <w:rPr>
@@ -768,7 +768,7 @@
               <w:szCs w:val="22"/>
             </w:rPr>
           </w:pPr>
-          <w:hyperlink w:anchor="_Toc38465207" w:history="1">
+          <w:hyperlink w:anchor="_Toc38478636" w:history="1">
             <w:r>
               <w:rPr>
                 <w:rStyle w:val="Hyperlink"/>
@@ -795,7 +795,7 @@
                 <w:noProof/>
                 <w:webHidden/>
               </w:rPr>
-              <w:instrText xml:space="preserve"> PAGEREF _Toc38465207 \h </w:instrText>
+              <w:instrText xml:space="preserve"> PAGEREF _Toc38478636 \h </w:instrText>
             </w:r>
             <w:r>
               <w:rPr>
@@ -838,7 +838,7 @@
               <w:szCs w:val="22"/>
             </w:rPr>
           </w:pPr>
-          <w:hyperlink w:anchor="_Toc38465208" w:history="1">
+          <w:hyperlink w:anchor="_Toc38478637" w:history="1">
             <w:r>
               <w:rPr>
                 <w:rStyle w:val="Hyperlink"/>
@@ -865,7 +865,7 @@
                 <w:noProof/>
                 <w:webHidden/>
               </w:rPr>
-              <w:instrText xml:space="preserve"> PAGEREF _Toc38465208 \h </w:instrText>
+              <w:instrText xml:space="preserve"> PAGEREF _Toc38478637 \h </w:instrText>
             </w:r>
             <w:r>
               <w:rPr>
@@ -908,7 +908,7 @@
               <w:szCs w:val="22"/>
             </w:rPr>
           </w:pPr>
-          <w:hyperlink w:anchor="_Toc38465209" w:history="1">
+          <w:hyperlink w:anchor="_Toc38478638" w:history="1">
             <w:r>
               <w:rPr>
                 <w:rStyle w:val="Hyperlink"/>
@@ -935,7 +935,7 @@
                 <w:noProof/>
                 <w:webHidden/>
               </w:rPr>
-              <w:instrText xml:space="preserve"> PAGEREF _Toc38465209 \h </w:instrText>
+              <w:instrText xml:space="preserve"> PAGEREF _Toc38478638 \h </w:instrText>
             </w:r>
             <w:r>
               <w:rPr>
@@ -978,7 +978,7 @@
               <w:szCs w:val="22"/>
             </w:rPr>
           </w:pPr>
-          <w:hyperlink w:anchor="_Toc38465210" w:history="1">
+          <w:hyperlink w:anchor="_Toc38478639" w:history="1">
             <w:r>
               <w:rPr>
                 <w:rStyle w:val="Hyperlink"/>
@@ -1005,7 +1005,7 @@
                 <w:noProof/>
                 <w:webHidden/>
               </w:rPr>
-              <w:instrText xml:space="preserve"> PAGEREF _Toc38465210 \h </w:instrText>
+              <w:instrText xml:space="preserve"> PAGEREF _Toc38478639 \h </w:instrText>
             </w:r>
             <w:r>
               <w:rPr>
@@ -1048,7 +1048,7 @@
               <w:szCs w:val="22"/>
             </w:rPr>
           </w:pPr>
-          <w:hyperlink w:anchor="_Toc38465211" w:history="1">
+          <w:hyperlink w:anchor="_Toc38478640" w:history="1">
             <w:r>
               <w:rPr>
                 <w:rStyle w:val="Hyperlink"/>
@@ -1075,7 +1075,7 @@
                 <w:noProof/>
                 <w:webHidden/>
               </w:rPr>
-              <w:instrText xml:space="preserve"> PAGEREF _Toc38465211 \h </w:instrText>
+              <w:instrText xml:space="preserve"> PAGEREF _Toc38478640 \h </w:instrText>
             </w:r>
             <w:r>
               <w:rPr>
@@ -1118,7 +1118,7 @@
               <w:szCs w:val="22"/>
             </w:rPr>
           </w:pPr>
-          <w:hyperlink w:anchor="_Toc38465212" w:history="1">
+          <w:hyperlink w:anchor="_Toc38478641" w:history="1">
             <w:r>
               <w:rPr>
                 <w:rStyle w:val="Hyperlink"/>
@@ -1145,7 +1145,7 @@
                 <w:noProof/>
                 <w:webHidden/>
               </w:rPr>
-              <w:instrText xml:space="preserve"> PAGEREF _Toc38465212 \h </w:instrText>
+              <w:instrText xml:space="preserve"> PAGEREF _Toc38478641 \h </w:instrText>
             </w:r>
             <w:r>
               <w:rPr>
@@ -1188,7 +1188,7 @@
               <w:szCs w:val="22"/>
             </w:rPr>
           </w:pPr>
-          <w:hyperlink w:anchor="_Toc38465213" w:history="1">
+          <w:hyperlink w:anchor="_Toc38478642" w:history="1">
             <w:r>
               <w:rPr>
                 <w:rStyle w:val="Hyperlink"/>
@@ -1215,7 +1215,7 @@
                 <w:noProof/>
                 <w:webHidden/>
               </w:rPr>
-              <w:instrText xml:space="preserve"> PAGEREF _Toc38465213 \h </w:instrText>
+              <w:instrText xml:space="preserve"> PAGEREF _Toc38478642 \h </w:instrText>
             </w:r>
             <w:r>
               <w:rPr>
@@ -1258,7 +1258,7 @@
               <w:szCs w:val="22"/>
             </w:rPr>
           </w:pPr>
-          <w:hyperlink w:anchor="_Toc38465214" w:history="1">
+          <w:hyperlink w:anchor="_Toc38478643" w:history="1">
             <w:r>
               <w:rPr>
                 <w:rStyle w:val="Hyperlink"/>
@@ -1289,7 +1289,7 @@
                 <w:webHidden/>
                 <w:highlight w:val="yellow"/>
               </w:rPr>
-              <w:instrText xml:space="preserve"> PAGEREF _Toc38465214 \h </w:instrText>
+              <w:instrText xml:space="preserve"> PAGEREF _Toc38478643 \h </w:instrText>
             </w:r>
             <w:r>
               <w:rPr>
@@ -1336,7 +1336,7 @@
               <w:szCs w:val="22"/>
             </w:rPr>
           </w:pPr>
-          <w:hyperlink w:anchor="_Toc38465215" w:history="1">
+          <w:hyperlink w:anchor="_Toc38478644" w:history="1">
             <w:r>
               <w:rPr>
                 <w:rStyle w:val="Hyperlink"/>
@@ -1363,7 +1363,7 @@
                 <w:noProof/>
                 <w:webHidden/>
               </w:rPr>
-              <w:instrText xml:space="preserve"> PAGEREF _Toc38465215 \h </w:instrText>
+              <w:instrText xml:space="preserve"> PAGEREF _Toc38478644 \h </w:instrText>
             </w:r>
             <w:r>
               <w:rPr>
@@ -1406,7 +1406,7 @@
               <w:szCs w:val="22"/>
             </w:rPr>
           </w:pPr>
-          <w:hyperlink w:anchor="_Toc38465216" w:history="1">
+          <w:hyperlink w:anchor="_Toc38478645" w:history="1">
             <w:r>
               <w:rPr>
                 <w:rStyle w:val="Hyperlink"/>
@@ -1433,7 +1433,7 @@
                 <w:noProof/>
                 <w:webHidden/>
               </w:rPr>
-              <w:instrText xml:space="preserve"> PAGEREF _Toc38465216 \h </w:instrText>
+              <w:instrText xml:space="preserve"> PAGEREF _Toc38478645 \h </w:instrText>
             </w:r>
             <w:r>
               <w:rPr>
@@ -1476,7 +1476,7 @@
               <w:szCs w:val="22"/>
             </w:rPr>
           </w:pPr>
-          <w:hyperlink w:anchor="_Toc38465217" w:history="1">
+          <w:hyperlink w:anchor="_Toc38478646" w:history="1">
             <w:r>
               <w:rPr>
                 <w:rStyle w:val="Hyperlink"/>
@@ -1503,7 +1503,7 @@
                 <w:noProof/>
                 <w:webHidden/>
               </w:rPr>
-              <w:instrText xml:space="preserve"> PAGEREF _Toc38465217 \h </w:instrText>
+              <w:instrText xml:space="preserve"> PAGEREF _Toc38478646 \h </w:instrText>
             </w:r>
             <w:r>
               <w:rPr>
@@ -1546,7 +1546,7 @@
               <w:szCs w:val="22"/>
             </w:rPr>
           </w:pPr>
-          <w:hyperlink w:anchor="_Toc38465218" w:history="1">
+          <w:hyperlink w:anchor="_Toc38478647" w:history="1">
             <w:r>
               <w:rPr>
                 <w:rStyle w:val="Hyperlink"/>
@@ -1577,163 +1577,7 @@
                 <w:webHidden/>
                 <w:highlight w:val="yellow"/>
               </w:rPr>
-              <w:instrText xml:space="preserve"> PAGEREF _Toc38465218 \h </w:instrText>
-            </w:r>
-            <w:r>
-              <w:rPr>
-                <w:noProof/>
-                <w:webHidden/>
-                <w:highlight w:val="yellow"/>
-              </w:rPr>
-            </w:r>
-            <w:r>
-              <w:rPr>
-                <w:noProof/>
-                <w:webHidden/>
-                <w:highlight w:val="yellow"/>
-              </w:rPr>
-              <w:fldChar w:fldCharType="separate"/>
-            </w:r>
-            <w:r>
-              <w:rPr>
-                <w:noProof/>
-                <w:webHidden/>
-                <w:highlight w:val="yellow"/>
-              </w:rPr>
-              <w:t>12</w:t>
-            </w:r>
-            <w:r>
-              <w:rPr>
-                <w:noProof/>
-                <w:webHidden/>
-                <w:highlight w:val="yellow"/>
-              </w:rPr>
-              <w:fldChar w:fldCharType="end"/>
-            </w:r>
-          </w:hyperlink>
-        </w:p>
-        <w:p>
-          <w:pPr>
-            <w:pStyle w:val="TOC2"/>
-            <w:tabs>
-              <w:tab w:val="right" w:leader="dot" w:pos="10070"/>
-            </w:tabs>
-            <w:rPr>
-              <w:noProof/>
-              <w:sz w:val="22"/>
-              <w:szCs w:val="22"/>
-            </w:rPr>
-          </w:pPr>
-          <w:hyperlink w:anchor="_Toc38465219" w:history="1">
-            <w:r>
-              <w:rPr>
-                <w:rStyle w:val="Hyperlink"/>
-                <w:noProof/>
-                <w:highlight w:val="yellow"/>
-              </w:rPr>
-              <w:t>2.20 Enable FTM mode</w:t>
-            </w:r>
-            <w:r>
-              <w:rPr>
-                <w:noProof/>
-                <w:webHidden/>
-                <w:highlight w:val="yellow"/>
-              </w:rPr>
-              <w:tab/>
-            </w:r>
-            <w:r>
-              <w:rPr>
-                <w:noProof/>
-                <w:webHidden/>
-                <w:highlight w:val="yellow"/>
-              </w:rPr>
-              <w:fldChar w:fldCharType="begin"/>
-            </w:r>
-            <w:r>
-              <w:rPr>
-                <w:noProof/>
-                <w:webHidden/>
-                <w:highlight w:val="yellow"/>
-              </w:rPr>
-              <w:instrText xml:space="preserve"> PAGEREF _Toc38465219 \h </w:instrText>
-            </w:r>
-            <w:r>
-              <w:rPr>
-                <w:noProof/>
-                <w:webHidden/>
-                <w:highlight w:val="yellow"/>
-              </w:rPr>
-            </w:r>
-            <w:r>
-              <w:rPr>
-                <w:noProof/>
-                <w:webHidden/>
-                <w:highlight w:val="yellow"/>
-              </w:rPr>
-              <w:fldChar w:fldCharType="separate"/>
-            </w:r>
-            <w:r>
-              <w:rPr>
-                <w:noProof/>
-                <w:webHidden/>
-                <w:highlight w:val="yellow"/>
-              </w:rPr>
-              <w:t>12</w:t>
-            </w:r>
-            <w:r>
-              <w:rPr>
-                <w:noProof/>
-                <w:webHidden/>
-                <w:highlight w:val="yellow"/>
-              </w:rPr>
-              <w:fldChar w:fldCharType="end"/>
-            </w:r>
-          </w:hyperlink>
-        </w:p>
-        <w:p>
-          <w:pPr>
-            <w:pStyle w:val="TOC2"/>
-            <w:tabs>
-              <w:tab w:val="right" w:leader="dot" w:pos="10070"/>
-            </w:tabs>
-            <w:rPr>
-              <w:noProof/>
-              <w:sz w:val="22"/>
-              <w:szCs w:val="22"/>
-            </w:rPr>
-          </w:pPr>
-          <w:hyperlink w:anchor="_Toc38465220" w:history="1">
-            <w:r>
-              <w:rPr>
-                <w:rStyle w:val="Hyperlink"/>
-                <w:noProof/>
-                <w:highlight w:val="yellow"/>
-              </w:rPr>
-              <w:t>2.21 Disable FTM mode</w:t>
-            </w:r>
-            <w:r>
-              <w:rPr>
-                <w:noProof/>
-                <w:webHidden/>
-                <w:highlight w:val="yellow"/>
-              </w:rPr>
-              <w:tab/>
-            </w:r>
-            <w:r>
-              <w:rPr>
-                <w:noProof/>
-                <w:webHidden/>
-                <w:highlight w:val="yellow"/>
-              </w:rPr>
-              <w:fldChar w:fldCharType="begin"/>
-            </w:r>
-            <w:r>
-              <w:rPr>
-                <w:noProof/>
-                <w:webHidden/>
-                <w:highlight w:val="yellow"/>
-              </w:rPr>
-              <w:instrText xml:space="preserve"> PAGEREF _Toc38465220 \h </w:instrText>
+              <w:instrText xml:space="preserve"> PAGEREF _Toc38478647 \h </w:instrText>
             </w:r>
             <w:r>
               <w:rPr>
@@ -1778,10 +1622,13 @@
             <w:fldChar w:fldCharType="end"/>
           </w:r>
         </w:p>
-        <w:bookmarkStart w:id="0" w:name="_GoBack" w:displacedByCustomXml="next"/>
-        <w:bookmarkEnd w:id="0" w:displacedByCustomXml="next"/>
       </w:sdtContent>
     </w:sdt>
+    <w:p/>
+    <w:p>
+      <w:bookmarkStart w:id="0" w:name="_GoBack"/>
+      <w:bookmarkEnd w:id="0"/>
+    </w:p>
     <w:p/>
     <w:p/>
     <w:p/>
@@ -1796,13 +1643,11 @@
     <w:p/>
     <w:p/>
     <w:p/>
-    <w:p/>
-    <w:p/>
     <w:p>
       <w:pPr>
         <w:pStyle w:val="Heading1"/>
       </w:pPr>
-      <w:bookmarkStart w:id="1" w:name="_Toc38465197"/>
+      <w:bookmarkStart w:id="1" w:name="_Toc38478626"/>
       <w:r>
         <w:t>1.</w:t>
       </w:r>
@@ -1881,7 +1726,7 @@
       <w:pPr>
         <w:pStyle w:val="Heading1"/>
       </w:pPr>
-      <w:bookmarkStart w:id="2" w:name="_Toc38465198"/>
+      <w:bookmarkStart w:id="2" w:name="_Toc38478627"/>
       <w:r>
         <w:t>2. Test script descript</w:t>
       </w:r>
@@ -2041,35 +1886,35 @@
       <w:pPr>
         <w:pStyle w:val="Heading2"/>
       </w:pPr>
-      <w:bookmarkStart w:id="3" w:name="_Toc38465199"/>
+      <w:bookmarkStart w:id="3" w:name="_Toc38478628"/>
+      <w:r>
+        <w:t xml:space="preserve">2.1 </w:t>
+      </w:r>
+      <w:r>
+        <w:t>button check</w:t>
+      </w:r>
+      <w:bookmarkEnd w:id="3"/>
+    </w:p>
+    <w:p>
+      <w:r>
+        <w:t xml:space="preserve">Run button check script </w:t>
+      </w:r>
+      <w:r>
+        <w:t>“</w:t>
+      </w:r>
+      <w:r>
+        <w:t>button_f_check.sh</w:t>
+      </w:r>
+      <w:r>
+        <w:t>”</w:t>
+      </w:r>
+      <w:r>
+        <w:t xml:space="preserve"> then push the button will get the test result. This script will wait 10S for pushing button.</w:t>
+      </w:r>
+    </w:p>
+    <w:p>
       <w:r>
         <w:lastRenderedPageBreak/>
-        <w:t xml:space="preserve">2.1 </w:t>
-      </w:r>
-      <w:r>
-        <w:t>button check</w:t>
-      </w:r>
-      <w:bookmarkEnd w:id="3"/>
-    </w:p>
-    <w:p>
-      <w:r>
-        <w:t xml:space="preserve">Run button check script </w:t>
-      </w:r>
-      <w:r>
-        <w:t>“</w:t>
-      </w:r>
-      <w:r>
-        <w:t>button_f_check.sh</w:t>
-      </w:r>
-      <w:r>
-        <w:t>”</w:t>
-      </w:r>
-      <w:r>
-        <w:t xml:space="preserve"> then push the button will get the test result. This script will wait 10S for pushing button.</w:t>
-      </w:r>
-    </w:p>
-    <w:p>
-      <w:r>
         <w:t xml:space="preserve">All key define at </w:t>
       </w:r>
       <w:proofErr w:type="spellStart"/>
@@ -2223,7 +2068,7 @@
       <w:pPr>
         <w:pStyle w:val="Heading2"/>
       </w:pPr>
-      <w:bookmarkStart w:id="4" w:name="_Toc38465200"/>
+      <w:bookmarkStart w:id="4" w:name="_Toc38478629"/>
       <w:r>
         <w:t>2.2 I2C inventory check</w:t>
       </w:r>
@@ -2473,6 +2318,7 @@
         <w:rPr>
           <w:noProof/>
         </w:rPr>
+        <w:lastRenderedPageBreak/>
         <w:drawing>
           <wp:inline distT="0" distB="0" distL="0" distR="0" wp14:anchorId="5D0FBA2F" wp14:editId="5993792D">
             <wp:extent cx="5543550" cy="1181100"/>
@@ -2515,7 +2361,7 @@
       <w:pPr>
         <w:pStyle w:val="Heading2"/>
       </w:pPr>
-      <w:bookmarkStart w:id="5" w:name="_Toc38465201"/>
+      <w:bookmarkStart w:id="5" w:name="_Toc38478630"/>
       <w:r>
         <w:t>2.3 PA fault check</w:t>
       </w:r>
@@ -2677,7 +2523,7 @@
       <w:pPr>
         <w:pStyle w:val="Heading2"/>
       </w:pPr>
-      <w:bookmarkStart w:id="6" w:name="_Toc38465202"/>
+      <w:bookmarkStart w:id="6" w:name="_Toc38478631"/>
       <w:r>
         <w:t>2.4 BT paring</w:t>
       </w:r>
@@ -2740,7 +2586,7 @@
       <w:pPr>
         <w:pStyle w:val="Heading2"/>
       </w:pPr>
-      <w:bookmarkStart w:id="7" w:name="_Toc38465203"/>
+      <w:bookmarkStart w:id="7" w:name="_Toc38478632"/>
       <w:r>
         <w:t>2.5 Set LED</w:t>
       </w:r>
@@ -2805,27 +2651,27 @@
     <w:p>
       <w:proofErr w:type="gramStart"/>
       <w:r>
+        <w:t>led-alexa2</w:t>
+      </w:r>
+      <w:proofErr w:type="gramEnd"/>
+      <w:r>
+        <w:t xml:space="preserve"> avs_led4</w:t>
+      </w:r>
+    </w:p>
+    <w:p>
+      <w:proofErr w:type="gramStart"/>
+      <w:r>
+        <w:t>led-formation1</w:t>
+      </w:r>
+      <w:proofErr w:type="gramEnd"/>
+      <w:r>
+        <w:t xml:space="preserve"> key_led1</w:t>
+      </w:r>
+    </w:p>
+    <w:p>
+      <w:proofErr w:type="gramStart"/>
+      <w:r>
         <w:lastRenderedPageBreak/>
-        <w:t>led-alexa2</w:t>
-      </w:r>
-      <w:proofErr w:type="gramEnd"/>
-      <w:r>
-        <w:t xml:space="preserve"> avs_led4</w:t>
-      </w:r>
-    </w:p>
-    <w:p>
-      <w:proofErr w:type="gramStart"/>
-      <w:r>
-        <w:t>led-formation1</w:t>
-      </w:r>
-      <w:proofErr w:type="gramEnd"/>
-      <w:r>
-        <w:t xml:space="preserve"> key_led1</w:t>
-      </w:r>
-    </w:p>
-    <w:p>
-      <w:proofErr w:type="gramStart"/>
-      <w:r>
         <w:t>led-formation2</w:t>
       </w:r>
       <w:proofErr w:type="gramEnd"/>
@@ -3028,7 +2874,7 @@
       <w:pPr>
         <w:pStyle w:val="Heading2"/>
       </w:pPr>
-      <w:bookmarkStart w:id="8" w:name="_Toc38465204"/>
+      <w:bookmarkStart w:id="8" w:name="_Toc38478633"/>
       <w:r>
         <w:t>2.6 Get NTC</w:t>
       </w:r>
@@ -3219,7 +3065,7 @@
       <w:pPr>
         <w:pStyle w:val="Heading2"/>
       </w:pPr>
-      <w:bookmarkStart w:id="9" w:name="_Toc38465205"/>
+      <w:bookmarkStart w:id="9" w:name="_Toc38478634"/>
       <w:r>
         <w:t>2.7 GPIO set</w:t>
       </w:r>
@@ -3395,7 +3241,7 @@
       <w:pPr>
         <w:pStyle w:val="Heading2"/>
       </w:pPr>
-      <w:bookmarkStart w:id="10" w:name="_Toc38465206"/>
+      <w:bookmarkStart w:id="10" w:name="_Toc38478635"/>
       <w:r>
         <w:t>2.8 Audio set</w:t>
       </w:r>
@@ -4119,7 +3965,7 @@
       <w:pPr>
         <w:pStyle w:val="Heading2"/>
       </w:pPr>
-      <w:bookmarkStart w:id="11" w:name="_Toc38465207"/>
+      <w:bookmarkStart w:id="11" w:name="_Toc38478636"/>
       <w:r>
         <w:t>2.9 volume set</w:t>
       </w:r>
@@ -4234,7 +4080,7 @@
       <w:pPr>
         <w:pStyle w:val="Heading2"/>
       </w:pPr>
-      <w:bookmarkStart w:id="12" w:name="_Toc38465208"/>
+      <w:bookmarkStart w:id="12" w:name="_Toc38478637"/>
       <w:r>
         <w:lastRenderedPageBreak/>
         <w:t>2.10 Mic loopback</w:t>
@@ -4352,7 +4198,7 @@
       <w:pPr>
         <w:pStyle w:val="Heading2"/>
       </w:pPr>
-      <w:bookmarkStart w:id="13" w:name="_Toc38465209"/>
+      <w:bookmarkStart w:id="13" w:name="_Toc38478638"/>
       <w:r>
         <w:t>2.11 burn in mode</w:t>
       </w:r>
@@ -4495,7 +4341,7 @@
       <w:pPr>
         <w:pStyle w:val="Heading2"/>
       </w:pPr>
-      <w:bookmarkStart w:id="14" w:name="_Toc38465210"/>
+      <w:bookmarkStart w:id="14" w:name="_Toc38478639"/>
       <w:r>
         <w:lastRenderedPageBreak/>
         <w:t>2.12 battery info</w:t>
@@ -4544,7 +4390,7 @@
       <w:pPr>
         <w:pStyle w:val="Heading2"/>
       </w:pPr>
-      <w:bookmarkStart w:id="15" w:name="_Toc38465211"/>
+      <w:bookmarkStart w:id="15" w:name="_Toc38478640"/>
       <w:r>
         <w:t>2.13 NVRAM operate</w:t>
       </w:r>
@@ -5289,7 +5135,7 @@
       <w:pPr>
         <w:pStyle w:val="Heading2"/>
       </w:pPr>
-      <w:bookmarkStart w:id="16" w:name="_Toc38465212"/>
+      <w:bookmarkStart w:id="16" w:name="_Toc38478641"/>
       <w:r>
         <w:t xml:space="preserve">2.14 </w:t>
       </w:r>
@@ -5356,7 +5202,7 @@
       <w:pPr>
         <w:pStyle w:val="Heading2"/>
       </w:pPr>
-      <w:bookmarkStart w:id="17" w:name="_Toc38465213"/>
+      <w:bookmarkStart w:id="17" w:name="_Toc38478642"/>
       <w:r>
         <w:t>2.15 Set BT MAC address</w:t>
       </w:r>
@@ -5412,7 +5258,7 @@
       <w:pPr>
         <w:pStyle w:val="Heading2"/>
       </w:pPr>
-      <w:bookmarkStart w:id="18" w:name="_Toc38465214"/>
+      <w:bookmarkStart w:id="18" w:name="_Toc38478643"/>
       <w:r>
         <w:t>2.15 Mic record</w:t>
       </w:r>
@@ -5505,7 +5351,7 @@
       <w:pPr>
         <w:pStyle w:val="Heading2"/>
       </w:pPr>
-      <w:bookmarkStart w:id="19" w:name="_Toc38465215"/>
+      <w:bookmarkStart w:id="19" w:name="_Toc38478644"/>
       <w:r>
         <w:t>2.16 Mic record close</w:t>
       </w:r>
@@ -5606,7 +5452,7 @@
       <w:pPr>
         <w:pStyle w:val="Heading2"/>
       </w:pPr>
-      <w:bookmarkStart w:id="20" w:name="_Toc38465216"/>
+      <w:bookmarkStart w:id="20" w:name="_Toc38478645"/>
       <w:r>
         <w:t>2.17 Audio play</w:t>
       </w:r>
@@ -5653,7 +5499,7 @@
       <w:pPr>
         <w:pStyle w:val="Heading2"/>
       </w:pPr>
-      <w:bookmarkStart w:id="21" w:name="_Toc38465217"/>
+      <w:bookmarkStart w:id="21" w:name="_Toc38478646"/>
       <w:r>
         <w:t>2.18 Audio play close</w:t>
       </w:r>
@@ -5675,7 +5521,7 @@
       <w:pPr>
         <w:pStyle w:val="Heading2"/>
       </w:pPr>
-      <w:bookmarkStart w:id="22" w:name="_Toc38465218"/>
+      <w:bookmarkStart w:id="22" w:name="_Toc38478647"/>
       <w:r>
         <w:t>2.19 Check audio ready</w:t>
       </w:r>
@@ -5716,123 +5562,6 @@
       </w:r>
     </w:p>
     <w:p/>
-    <w:p>
-      <w:pPr>
-        <w:pStyle w:val="Heading2"/>
-      </w:pPr>
-      <w:bookmarkStart w:id="23" w:name="_Toc38465219"/>
-      <w:r>
-        <w:t>2.20 Enable FTM mode</w:t>
-      </w:r>
-      <w:bookmarkEnd w:id="23"/>
-    </w:p>
-    <w:p>
-      <w:pPr>
-        <w:rPr>
-          <w:highlight w:val="yellow"/>
-        </w:rPr>
-      </w:pPr>
-      <w:r>
-        <w:rPr>
-          <w:highlight w:val="yellow"/>
-        </w:rPr>
-        <w:t>Formal:</w:t>
-      </w:r>
-    </w:p>
-    <w:p>
-      <w:pPr>
-        <w:rPr>
-          <w:highlight w:val="yellow"/>
-        </w:rPr>
-      </w:pPr>
-      <w:r>
-        <w:rPr>
-          <w:highlight w:val="yellow"/>
-        </w:rPr>
-        <w:t>./en_ftm.sh</w:t>
-      </w:r>
-    </w:p>
-    <w:p>
-      <w:r>
-        <w:rPr>
-          <w:highlight w:val="yellow"/>
-        </w:rPr>
-        <w:t xml:space="preserve">Enable </w:t>
-      </w:r>
-      <w:proofErr w:type="spellStart"/>
-      <w:r>
-        <w:rPr>
-          <w:highlight w:val="yellow"/>
-        </w:rPr>
-        <w:t>Wifi</w:t>
-      </w:r>
-      <w:proofErr w:type="spellEnd"/>
-      <w:r>
-        <w:rPr>
-          <w:highlight w:val="yellow"/>
-        </w:rPr>
-        <w:t>/BT FTM mode for RF test.</w:t>
-      </w:r>
-    </w:p>
-    <w:p/>
-    <w:p>
-      <w:pPr>
-        <w:pStyle w:val="Heading2"/>
-      </w:pPr>
-      <w:bookmarkStart w:id="24" w:name="_Toc38465220"/>
-      <w:r>
-        <w:t>2.21 Disable FTM mode</w:t>
-      </w:r>
-      <w:bookmarkEnd w:id="24"/>
-    </w:p>
-    <w:p>
-      <w:pPr>
-        <w:rPr>
-          <w:highlight w:val="yellow"/>
-        </w:rPr>
-      </w:pPr>
-      <w:r>
-        <w:rPr>
-          <w:highlight w:val="yellow"/>
-        </w:rPr>
-        <w:t>Formal:</w:t>
-      </w:r>
-    </w:p>
-    <w:p>
-      <w:pPr>
-        <w:rPr>
-          <w:highlight w:val="yellow"/>
-        </w:rPr>
-      </w:pPr>
-      <w:r>
-        <w:rPr>
-          <w:highlight w:val="yellow"/>
-        </w:rPr>
-        <w:t>./dis_ftm.sh</w:t>
-      </w:r>
-    </w:p>
-    <w:p>
-      <w:r>
-        <w:rPr>
-          <w:highlight w:val="yellow"/>
-        </w:rPr>
-        <w:t xml:space="preserve">Disable </w:t>
-      </w:r>
-      <w:proofErr w:type="spellStart"/>
-      <w:r>
-        <w:rPr>
-          <w:highlight w:val="yellow"/>
-        </w:rPr>
-        <w:t>Wifi</w:t>
-      </w:r>
-      <w:proofErr w:type="spellEnd"/>
-      <w:r>
-        <w:rPr>
-          <w:highlight w:val="yellow"/>
-        </w:rPr>
-        <w:t>/BT FTM mode</w:t>
-      </w:r>
-    </w:p>
     <w:sectPr>
       <w:headerReference w:type="default" r:id="rId21"/>
       <w:pgSz w:w="12240" w:h="15840"/>
@@ -7425,7 +7154,7 @@
 </file>
 
 <file path=customXml/itemProps1.xml><?xml version="1.0" encoding="utf-8"?>
-<ds:datastoreItem xmlns:ds="http://schemas.openxmlformats.org/officeDocument/2006/customXml" ds:itemID="{F269ED8D-3D34-413E-A14A-C1BA3D358A96}">
+<ds:datastoreItem xmlns:ds="http://schemas.openxmlformats.org/officeDocument/2006/customXml" ds:itemID="{FB5DA7A4-6292-40A2-8FD8-93873E6F92AE}">
   <ds:schemaRefs>
     <ds:schemaRef ds:uri="http://schemas.openxmlformats.org/officeDocument/2006/bibliography"/>
   </ds:schemaRefs>

</xml_diff>